<commit_message>
tarea entornos y joins DB
</commit_message>
<xml_diff>
--- a/1DAM/entornos_de_desarrollo/2evaluacion/Ejercicios de Diagramas de Clases II.docx
+++ b/1DAM/entornos_de_desarrollo/2evaluacion/Ejercicios de Diagramas de Clases II.docx
@@ -65,10 +65,7 @@
       </w:r>
       <w:proofErr w:type="spellEnd"/>
       <w:r>
-        <w:t>. Del hospital se q</w:t>
-      </w:r>
-      <w:r>
-        <w:t>uiere guardar el campo id y el nombre. En un hospital trabajan muchos sanitarios, mientras que un sanitario trabaja en ningún, uno o varios hospitales.</w:t>
+        <w:t>. Del hospital se quiere guardar el campo id y el nombre. En un hospital trabajan muchos sanitarios, mientras que un sanitario trabaja en ningún, uno o varios hospitales.</w:t>
       </w:r>
     </w:p>
     <w:p>
@@ -144,10 +141,7 @@
         <w:ind w:left="1440"/>
       </w:pPr>
       <w:r>
-        <w:t>Un polígono está compuesto por varios puntos, los cuáles son definidos medi</w:t>
-      </w:r>
-      <w:r>
-        <w:t>ante dos variables de tipo decimal x e y. El polígono se define por el campo id de tipo entero. El polígono está formado por muchos puntos, mientras que varios puntos forman 1 o varios polígonos.</w:t>
+        <w:t>Un polígono está compuesto por varios puntos, los cuáles son definidos mediante dos variables de tipo decimal x e y. El polígono se define por el campo id de tipo entero. El polígono está formado por muchos puntos, mientras que varios puntos forman 1 o varios polígonos.</w:t>
       </w:r>
     </w:p>
     <w:p>
@@ -260,10 +254,7 @@
         <w:ind w:left="2520"/>
       </w:pPr>
       <w:r>
-        <w:t>Campos: nombr</w:t>
-      </w:r>
-      <w:r>
-        <w:t xml:space="preserve">e, dirección, </w:t>
+        <w:t xml:space="preserve">Campos: nombre, dirección, </w:t>
       </w:r>
       <w:proofErr w:type="spellStart"/>
       <w:r>
@@ -387,10 +378,7 @@
         <w:ind w:left="1440"/>
       </w:pPr>
       <w:r>
-        <w:t>Una biblioteca está compuesta por una o varias secciones, mientras que u</w:t>
-      </w:r>
-      <w:r>
-        <w:t>na sección solo está en una biblioteca</w:t>
+        <w:t>Una biblioteca está compuesta por una o varias secciones, mientras que una sección solo está en una biblioteca</w:t>
       </w:r>
     </w:p>
     <w:p>
@@ -472,10 +460,7 @@
         <w:ind w:left="1440"/>
       </w:pPr>
       <w:r>
-        <w:t>Cada sección de la biblioteca agrupa una o varias temáticas, cada una de ella agrupa uno o varios libros. Los libros pueden</w:t>
-      </w:r>
-      <w:r>
-        <w:t xml:space="preserve"> pertenecer a una única temática. De los libros se quiere guardar el ISBN, título e idioma, y de la temática el nombre.</w:t>
+        <w:t>Cada sección de la biblioteca agrupa una o varias temáticas, cada una de ella agrupa uno o varios libros. Los libros pueden pertenecer a una única temática. De los libros se quiere guardar el ISBN, título e idioma, y de la temática el nombre.</w:t>
       </w:r>
     </w:p>
     <w:p>
@@ -586,7 +571,24 @@
       </w:pPr>
       <w:r>
         <w:lastRenderedPageBreak/>
-        <w:t>Transforma el siguiente diagrama de E/R en un diagrama de clases:</w:t>
+        <w:t xml:space="preserve">Transforma el siguiente diagrama de E/R en un diagrama de </w:t>
+      </w:r>
+      <w:proofErr w:type="gramStart"/>
+      <w:r>
+        <w:t>clases</w:t>
+      </w:r>
+      <w:r>
+        <w:rPr>
+          <w:color w:val="FF0000"/>
+        </w:rPr>
+        <w:t>(</w:t>
+      </w:r>
+      <w:proofErr w:type="gramEnd"/>
+      <w:r>
+        <w:rPr>
+          <w:color w:val="FF0000"/>
+        </w:rPr>
+        <w:t>acordarse de propagar)</w:t>
       </w:r>
     </w:p>
     <w:p>
@@ -639,8 +641,136 @@
         </w:drawing>
       </w:r>
     </w:p>
+    <w:p>
+      <w:pPr>
+        <w:ind w:left="720"/>
+      </w:pPr>
+    </w:p>
+    <w:p>
+      <w:pPr>
+        <w:ind w:left="720"/>
+      </w:pPr>
+    </w:p>
+    <w:p>
+      <w:r>
+        <w:rPr>
+          <w:noProof/>
+        </w:rPr>
+        <w:drawing>
+          <wp:anchor distT="0" distB="0" distL="114300" distR="114300" simplePos="0" relativeHeight="251661312" behindDoc="0" locked="0" layoutInCell="1" allowOverlap="1" wp14:anchorId="09BA092C" wp14:editId="0C5C8BCB">
+            <wp:simplePos x="0" y="0"/>
+            <wp:positionH relativeFrom="column">
+              <wp:posOffset>-167640</wp:posOffset>
+            </wp:positionH>
+            <wp:positionV relativeFrom="paragraph">
+              <wp:posOffset>278130</wp:posOffset>
+            </wp:positionV>
+            <wp:extent cx="5733415" cy="1432560"/>
+            <wp:effectExtent l="0" t="0" r="635" b="0"/>
+            <wp:wrapTopAndBottom/>
+            <wp:docPr id="8" name="Imagen 8" descr="Texto&#10;&#10;Descripción generada automáticamente"/>
+            <wp:cNvGraphicFramePr>
+              <a:graphicFrameLocks xmlns:a="http://schemas.openxmlformats.org/drawingml/2006/main" noChangeAspect="1"/>
+            </wp:cNvGraphicFramePr>
+            <a:graphic xmlns:a="http://schemas.openxmlformats.org/drawingml/2006/main">
+              <a:graphicData uri="http://schemas.openxmlformats.org/drawingml/2006/picture">
+                <pic:pic xmlns:pic="http://schemas.openxmlformats.org/drawingml/2006/picture">
+                  <pic:nvPicPr>
+                    <pic:cNvPr id="8" name="Imagen 8" descr="Texto&#10;&#10;Descripción generada automáticamente"/>
+                    <pic:cNvPicPr/>
+                  </pic:nvPicPr>
+                  <pic:blipFill>
+                    <a:blip r:embed="rId15">
+                      <a:extLst>
+                        <a:ext uri="{28A0092B-C50C-407E-A947-70E740481C1C}">
+                          <a14:useLocalDpi xmlns:a14="http://schemas.microsoft.com/office/drawing/2010/main" val="0"/>
+                        </a:ext>
+                      </a:extLst>
+                    </a:blip>
+                    <a:stretch>
+                      <a:fillRect/>
+                    </a:stretch>
+                  </pic:blipFill>
+                  <pic:spPr>
+                    <a:xfrm>
+                      <a:off x="0" y="0"/>
+                      <a:ext cx="5733415" cy="1432560"/>
+                    </a:xfrm>
+                    <a:prstGeom prst="rect">
+                      <a:avLst/>
+                    </a:prstGeom>
+                  </pic:spPr>
+                </pic:pic>
+              </a:graphicData>
+            </a:graphic>
+            <wp14:sizeRelV relativeFrom="margin">
+              <wp14:pctHeight>0</wp14:pctHeight>
+            </wp14:sizeRelV>
+          </wp:anchor>
+        </w:drawing>
+      </w:r>
+    </w:p>
     <w:p/>
-    <w:p/>
+    <w:p>
+      <w:pPr>
+        <w:ind w:left="720"/>
+      </w:pPr>
+    </w:p>
+    <w:p>
+      <w:pPr>
+        <w:ind w:left="720"/>
+      </w:pPr>
+    </w:p>
+    <w:p>
+      <w:pPr>
+        <w:ind w:left="720"/>
+      </w:pPr>
+    </w:p>
+    <w:p>
+      <w:pPr>
+        <w:ind w:left="720"/>
+      </w:pPr>
+    </w:p>
+    <w:p>
+      <w:pPr>
+        <w:ind w:left="720"/>
+      </w:pPr>
+    </w:p>
+    <w:p>
+      <w:pPr>
+        <w:ind w:left="720"/>
+      </w:pPr>
+    </w:p>
+    <w:p>
+      <w:pPr>
+        <w:ind w:left="720"/>
+      </w:pPr>
+    </w:p>
+    <w:p>
+      <w:pPr>
+        <w:ind w:left="720"/>
+      </w:pPr>
+    </w:p>
+    <w:p>
+      <w:pPr>
+        <w:ind w:left="720"/>
+      </w:pPr>
+    </w:p>
+    <w:p>
+      <w:pPr>
+        <w:ind w:left="720"/>
+      </w:pPr>
+    </w:p>
+    <w:p>
+      <w:pPr>
+        <w:ind w:left="720"/>
+      </w:pPr>
+    </w:p>
+    <w:p>
+      <w:pPr>
+        <w:ind w:left="720"/>
+      </w:pPr>
+    </w:p>
     <w:p>
       <w:pPr>
         <w:numPr>
@@ -649,10 +779,16 @@
         </w:numPr>
       </w:pPr>
       <w:r>
-        <w:t>Tran</w:t>
-      </w:r>
-      <w:r>
-        <w:t>sforma el siguiente diagrama de E/R en un diagrama de clases:</w:t>
+        <w:t>Transforma el siguiente diagrama de E/R en un diagrama de clases:</w:t>
+      </w:r>
+      <w:r>
+        <w:t xml:space="preserve"> </w:t>
+      </w:r>
+      <w:r>
+        <w:rPr>
+          <w:color w:val="FF0000"/>
+        </w:rPr>
+        <w:t>(acordarse de propagar)</w:t>
       </w:r>
     </w:p>
     <w:p>
@@ -682,7 +818,7 @@
                     <pic:cNvPicPr preferRelativeResize="0"/>
                   </pic:nvPicPr>
                   <pic:blipFill>
-                    <a:blip r:embed="rId15"/>
+                    <a:blip r:embed="rId16"/>
                     <a:srcRect/>
                     <a:stretch>
                       <a:fillRect/>
@@ -697,6 +833,58 @@
                       <a:avLst/>
                     </a:prstGeom>
                     <a:ln/>
+                  </pic:spPr>
+                </pic:pic>
+              </a:graphicData>
+            </a:graphic>
+          </wp:inline>
+        </w:drawing>
+      </w:r>
+    </w:p>
+    <w:p>
+      <w:pPr>
+        <w:widowControl w:val="0"/>
+        <w:spacing w:line="360" w:lineRule="auto"/>
+      </w:pPr>
+      <w:r>
+        <w:rPr>
+          <w:noProof/>
+        </w:rPr>
+        <w:drawing>
+          <wp:inline distT="0" distB="0" distL="0" distR="0" wp14:anchorId="1E6381BA" wp14:editId="17F9D59F">
+            <wp:extent cx="6167755" cy="1790700"/>
+            <wp:effectExtent l="0" t="0" r="4445" b="0"/>
+            <wp:docPr id="9" name="Imagen 9" descr="Imagen que contiene Icono&#10;&#10;Descripción generada automáticamente"/>
+            <wp:cNvGraphicFramePr>
+              <a:graphicFrameLocks xmlns:a="http://schemas.openxmlformats.org/drawingml/2006/main" noChangeAspect="1"/>
+            </wp:cNvGraphicFramePr>
+            <a:graphic xmlns:a="http://schemas.openxmlformats.org/drawingml/2006/main">
+              <a:graphicData uri="http://schemas.openxmlformats.org/drawingml/2006/picture">
+                <pic:pic xmlns:pic="http://schemas.openxmlformats.org/drawingml/2006/picture">
+                  <pic:nvPicPr>
+                    <pic:cNvPr id="9" name="Imagen 9" descr="Imagen que contiene Icono&#10;&#10;Descripción generada automáticamente"/>
+                    <pic:cNvPicPr/>
+                  </pic:nvPicPr>
+                  <pic:blipFill>
+                    <a:blip r:embed="rId17">
+                      <a:extLst>
+                        <a:ext uri="{28A0092B-C50C-407E-A947-70E740481C1C}">
+                          <a14:useLocalDpi xmlns:a14="http://schemas.microsoft.com/office/drawing/2010/main" val="0"/>
+                        </a:ext>
+                      </a:extLst>
+                    </a:blip>
+                    <a:stretch>
+                      <a:fillRect/>
+                    </a:stretch>
+                  </pic:blipFill>
+                  <pic:spPr>
+                    <a:xfrm>
+                      <a:off x="0" y="0"/>
+                      <a:ext cx="6180881" cy="1794511"/>
+                    </a:xfrm>
+                    <a:prstGeom prst="rect">
+                      <a:avLst/>
+                    </a:prstGeom>
                   </pic:spPr>
                 </pic:pic>
               </a:graphicData>
@@ -1711,7 +1899,7 @@
     <w:name w:val="Normal"/>
     <w:qFormat/>
   </w:style>
-  <w:style w:type="paragraph" w:styleId="Heading1">
+  <w:style w:type="paragraph" w:styleId="Ttulo1">
     <w:name w:val="heading 1"/>
     <w:basedOn w:val="Normal"/>
     <w:next w:val="Normal"/>
@@ -1728,7 +1916,7 @@
       <w:szCs w:val="40"/>
     </w:rPr>
   </w:style>
-  <w:style w:type="paragraph" w:styleId="Heading2">
+  <w:style w:type="paragraph" w:styleId="Ttulo2">
     <w:name w:val="heading 2"/>
     <w:basedOn w:val="Normal"/>
     <w:next w:val="Normal"/>
@@ -1747,7 +1935,7 @@
       <w:szCs w:val="32"/>
     </w:rPr>
   </w:style>
-  <w:style w:type="paragraph" w:styleId="Heading3">
+  <w:style w:type="paragraph" w:styleId="Ttulo3">
     <w:name w:val="heading 3"/>
     <w:basedOn w:val="Normal"/>
     <w:next w:val="Normal"/>
@@ -1767,7 +1955,7 @@
       <w:szCs w:val="28"/>
     </w:rPr>
   </w:style>
-  <w:style w:type="paragraph" w:styleId="Heading4">
+  <w:style w:type="paragraph" w:styleId="Ttulo4">
     <w:name w:val="heading 4"/>
     <w:basedOn w:val="Normal"/>
     <w:next w:val="Normal"/>
@@ -1787,7 +1975,7 @@
       <w:szCs w:val="24"/>
     </w:rPr>
   </w:style>
-  <w:style w:type="paragraph" w:styleId="Heading5">
+  <w:style w:type="paragraph" w:styleId="Ttulo5">
     <w:name w:val="heading 5"/>
     <w:basedOn w:val="Normal"/>
     <w:next w:val="Normal"/>
@@ -1805,7 +1993,7 @@
       <w:color w:val="666666"/>
     </w:rPr>
   </w:style>
-  <w:style w:type="paragraph" w:styleId="Heading6">
+  <w:style w:type="paragraph" w:styleId="Ttulo6">
     <w:name w:val="heading 6"/>
     <w:basedOn w:val="Normal"/>
     <w:next w:val="Normal"/>
@@ -1824,13 +2012,13 @@
       <w:color w:val="666666"/>
     </w:rPr>
   </w:style>
-  <w:style w:type="character" w:default="1" w:styleId="DefaultParagraphFont">
+  <w:style w:type="character" w:default="1" w:styleId="Fuentedeprrafopredeter">
     <w:name w:val="Default Paragraph Font"/>
     <w:uiPriority w:val="1"/>
     <w:semiHidden/>
     <w:unhideWhenUsed/>
   </w:style>
-  <w:style w:type="table" w:default="1" w:styleId="TableNormal">
+  <w:style w:type="table" w:default="1" w:styleId="Tablanormal">
     <w:name w:val="Normal Table"/>
     <w:uiPriority w:val="99"/>
     <w:semiHidden/>
@@ -1845,13 +2033,13 @@
       </w:tblCellMar>
     </w:tblPr>
   </w:style>
-  <w:style w:type="numbering" w:default="1" w:styleId="NoList">
+  <w:style w:type="numbering" w:default="1" w:styleId="Sinlista">
     <w:name w:val="No List"/>
     <w:uiPriority w:val="99"/>
     <w:semiHidden/>
     <w:unhideWhenUsed/>
   </w:style>
-  <w:style w:type="paragraph" w:styleId="Title">
+  <w:style w:type="paragraph" w:styleId="Ttulo">
     <w:name w:val="Title"/>
     <w:basedOn w:val="Normal"/>
     <w:next w:val="Normal"/>
@@ -1867,7 +2055,7 @@
       <w:szCs w:val="52"/>
     </w:rPr>
   </w:style>
-  <w:style w:type="paragraph" w:styleId="Subtitle">
+  <w:style w:type="paragraph" w:styleId="Subttulo">
     <w:name w:val="Subtitle"/>
     <w:basedOn w:val="Normal"/>
     <w:next w:val="Normal"/>
@@ -2208,12 +2396,6 @@
 </file>
 
 <file path=customXml/item1.xml><?xml version="1.0" encoding="utf-8"?>
-<p:properties xmlns:p="http://schemas.microsoft.com/office/2006/metadata/properties" xmlns:xsi="http://www.w3.org/2001/XMLSchema-instance" xmlns:pc="http://schemas.microsoft.com/office/infopath/2007/PartnerControls">
-  <documentManagement/>
-</p:properties>
-</file>
-
-<file path=customXml/item2.xml><?xml version="1.0" encoding="utf-8"?>
 <?mso-contentType ?>
 <FormTemplates xmlns="http://schemas.microsoft.com/sharepoint/v3/contenttype/forms">
   <Display>DocumentLibraryForm</Display>
@@ -2222,7 +2404,17 @@
 </FormTemplates>
 </file>
 
+<file path=customXml/item2.xml><?xml version="1.0" encoding="utf-8"?>
+<p:properties xmlns:p="http://schemas.microsoft.com/office/2006/metadata/properties" xmlns:xsi="http://www.w3.org/2001/XMLSchema-instance" xmlns:pc="http://schemas.microsoft.com/office/infopath/2007/PartnerControls">
+  <documentManagement/>
+</p:properties>
+</file>
+
 <file path=customXml/item3.xml><?xml version="1.0" encoding="utf-8"?>
+<b:Sources xmlns:b="http://schemas.openxmlformats.org/officeDocument/2006/bibliography" xmlns="http://schemas.openxmlformats.org/officeDocument/2006/bibliography" SelectedStyle="\APASixthEditionOfficeOnline.xsl" StyleName="APA" Version="6"/>
+</file>
+
+<file path=customXml/item4.xml><?xml version="1.0" encoding="utf-8"?>
 <ct:contentTypeSchema xmlns:ct="http://schemas.microsoft.com/office/2006/metadata/contentType" xmlns:ma="http://schemas.microsoft.com/office/2006/metadata/properties/metaAttributes" ct:_="" ma:_="" ma:contentTypeName="Documento" ma:contentTypeID="0x01010075E0DC5825A16B4291BF2D7CC4371E8B" ma:contentTypeVersion="4" ma:contentTypeDescription="Crear nuevo documento." ma:contentTypeScope="" ma:versionID="60a0f9d2fcc39d67a5c61ca454fb6c55">
   <xsd:schema xmlns:xsd="http://www.w3.org/2001/XMLSchema" xmlns:xs="http://www.w3.org/2001/XMLSchema" xmlns:p="http://schemas.microsoft.com/office/2006/metadata/properties" xmlns:ns2="0a490bbf-2b4c-47d2-9ae1-b52730b268da" xmlns:ns3="cf9515c3-ef90-4be8-a1a9-7019a91294c4" targetNamespace="http://schemas.microsoft.com/office/2006/metadata/properties" ma:root="true" ma:fieldsID="a2677099b9b85e583cf72e9aa2f8ebbd" ns2:_="" ns3:_="">
     <xsd:import namespace="0a490bbf-2b4c-47d2-9ae1-b52730b268da"/>
@@ -2387,11 +2579,15 @@
 </ct:contentTypeSchema>
 </file>
 
-<file path=customXml/item4.xml><?xml version="1.0" encoding="utf-8"?>
-<b:Sources xmlns:b="http://schemas.openxmlformats.org/officeDocument/2006/bibliography" xmlns="http://schemas.openxmlformats.org/officeDocument/2006/bibliography" SelectedStyle="\APASixthEditionOfficeOnline.xsl" StyleName="APA" Version="6"/>
+<file path=customXml/itemProps1.xml><?xml version="1.0" encoding="utf-8"?>
+<ds:datastoreItem xmlns:ds="http://schemas.openxmlformats.org/officeDocument/2006/customXml" ds:itemID="{F676701A-B9EB-4EB5-9613-64AB50BC4740}">
+  <ds:schemaRefs>
+    <ds:schemaRef ds:uri="http://schemas.microsoft.com/sharepoint/v3/contenttype/forms"/>
+  </ds:schemaRefs>
+</ds:datastoreItem>
 </file>
 
-<file path=customXml/itemProps1.xml><?xml version="1.0" encoding="utf-8"?>
+<file path=customXml/itemProps2.xml><?xml version="1.0" encoding="utf-8"?>
 <ds:datastoreItem xmlns:ds="http://schemas.openxmlformats.org/officeDocument/2006/customXml" ds:itemID="{248A56D1-9A4C-4E7C-B23D-CB91A28497A9}">
   <ds:schemaRefs>
     <ds:schemaRef ds:uri="http://schemas.microsoft.com/office/2006/metadata/properties"/>
@@ -2400,15 +2596,15 @@
 </ds:datastoreItem>
 </file>
 
-<file path=customXml/itemProps2.xml><?xml version="1.0" encoding="utf-8"?>
-<ds:datastoreItem xmlns:ds="http://schemas.openxmlformats.org/officeDocument/2006/customXml" ds:itemID="{F676701A-B9EB-4EB5-9613-64AB50BC4740}">
+<file path=customXml/itemProps3.xml><?xml version="1.0" encoding="utf-8"?>
+<ds:datastoreItem xmlns:ds="http://schemas.openxmlformats.org/officeDocument/2006/customXml" ds:itemID="{CD755AD8-3D6C-4F11-AC38-C5E3A36489E5}">
   <ds:schemaRefs>
-    <ds:schemaRef ds:uri="http://schemas.microsoft.com/sharepoint/v3/contenttype/forms"/>
+    <ds:schemaRef ds:uri="http://schemas.openxmlformats.org/officeDocument/2006/bibliography"/>
   </ds:schemaRefs>
 </ds:datastoreItem>
 </file>
 
-<file path=customXml/itemProps3.xml><?xml version="1.0" encoding="utf-8"?>
+<file path=customXml/itemProps4.xml><?xml version="1.0" encoding="utf-8"?>
 <ds:datastoreItem xmlns:ds="http://schemas.openxmlformats.org/officeDocument/2006/customXml" ds:itemID="{7A1DEE67-B431-46C8-A730-A663BA62C06B}">
   <ds:schemaRefs>
     <ds:schemaRef ds:uri="http://schemas.microsoft.com/office/2006/metadata/contentType"/>
@@ -2425,12 +2621,4 @@
     <ds:schemaRef ds:uri="http://schemas.microsoft.com/internal/obd"/>
   </ds:schemaRefs>
 </ds:datastoreItem>
-</file>
-
-<file path=customXml/itemProps4.xml><?xml version="1.0" encoding="utf-8"?>
-<ds:datastoreItem xmlns:ds="http://schemas.openxmlformats.org/officeDocument/2006/customXml" ds:itemID="{CD755AD8-3D6C-4F11-AC38-C5E3A36489E5}">
-  <ds:schemaRefs>
-    <ds:schemaRef ds:uri="http://schemas.openxmlformats.org/officeDocument/2006/bibliography"/>
-  </ds:schemaRefs>
-</ds:datastoreItem>
 </file>
</xml_diff>